<commit_message>
updating readme and doc file
</commit_message>
<xml_diff>
--- a/doc/design_doc_Phase1.docx
+++ b/doc/design_doc_Phase1.docx
@@ -37,12 +37,17 @@
     </w:p>
     <w:p>
       <w:r>
-        <w:tab/>
-        <w:t xml:space="preserve">    </w:t>
-      </w:r>
-      <w:r>
-        <w:tab/>
-        <w:t xml:space="preserve"> </w:t>
+        <w:t>g++ main.cpp alu_unit.cpp control_unit.cpp dec2bin.cpp global_variables.cpp immediate.cpp memory_read_write_funcs.cpp myRISCVSim.cpp registerfile.cpp -o output.out</w:t>
+      </w:r>
+    </w:p>
+    <w:p>
+      <w:r>
+        <w:t>./output.out &lt;filename.mc&gt;</w:t>
+      </w:r>
+    </w:p>
+    <w:p>
+      <w:r>
+        <w:t>Where in brackets we have to write the name of the file which contain assembly code of our desired program.</w:t>
       </w:r>
     </w:p>
     <w:p>
@@ -211,15 +216,7 @@
         </w:numPr>
       </w:pPr>
       <w:r>
-        <w:t xml:space="preserve">“DECODE: Operation is ADD, first operand R2, </w:t>
-      </w:r>
-      <w:proofErr w:type="gramStart"/>
-      <w:r>
-        <w:t>Second</w:t>
-      </w:r>
-      <w:proofErr w:type="gramEnd"/>
-      <w:r>
-        <w:t xml:space="preserve"> operand R3, destination register R1”</w:t>
+        <w:t>“DECODE: Operation is ADD, first operand R2, Second operand R3, destination register R1”</w:t>
       </w:r>
     </w:p>
     <w:p>
@@ -231,6 +228,7 @@
         </w:numPr>
       </w:pPr>
       <w:r>
+        <w:lastRenderedPageBreak/>
         <w:t>Execute</w:t>
       </w:r>
     </w:p>
@@ -273,15 +271,7 @@
         <w:t xml:space="preserve"> </w:t>
       </w:r>
       <w:r>
-        <w:t>if (memory operation is used</w:t>
-      </w:r>
-      <w:proofErr w:type="gramStart"/>
-      <w:r>
-        <w:t>) :</w:t>
-      </w:r>
-      <w:proofErr w:type="gramEnd"/>
-      <w:r>
-        <w:t xml:space="preserve"> </w:t>
+        <w:t xml:space="preserve">if (memory operation is used) : </w:t>
       </w:r>
       <w:r>
         <w:t xml:space="preserve">accessed memory location at </w:t>
@@ -295,13 +285,8 @@
         <w:pStyle w:val="ListParagraph"/>
         <w:ind w:left="1440"/>
       </w:pPr>
-      <w:proofErr w:type="gramStart"/>
-      <w:r>
-        <w:t>Else :</w:t>
-      </w:r>
-      <w:proofErr w:type="gramEnd"/>
-      <w:r>
-        <w:t xml:space="preserve"> </w:t>
+      <w:r>
+        <w:t xml:space="preserve">Else : </w:t>
       </w:r>
       <w:r>
         <w:t>No memory  operation</w:t>
@@ -316,7 +301,6 @@
         </w:numPr>
       </w:pPr>
       <w:r>
-        <w:lastRenderedPageBreak/>
         <w:t>Writeback</w:t>
       </w:r>
     </w:p>
@@ -332,15 +316,7 @@
         <w:t>“WRITEBACK:</w:t>
       </w:r>
       <w:r>
-        <w:t xml:space="preserve"> </w:t>
-      </w:r>
-      <w:proofErr w:type="gramStart"/>
-      <w:r>
-        <w:t>if(</w:t>
-      </w:r>
-      <w:proofErr w:type="gramEnd"/>
-      <w:r>
-        <w:t>writeback operation exists):</w:t>
+        <w:t xml:space="preserve"> if(writeback operation exists):</w:t>
       </w:r>
       <w:r>
         <w:t xml:space="preserve"> write 12 to </w:t>
@@ -447,13 +423,8 @@
       </w:r>
     </w:p>
     <w:p>
-      <w:proofErr w:type="gramStart"/>
-      <w:r>
-        <w:t>Next</w:t>
-      </w:r>
-      <w:proofErr w:type="gramEnd"/>
-      <w:r>
-        <w:t xml:space="preserve"> we describe the implementation of fetch, decode, execute, memory, and write-back function.</w:t>
+      <w:r>
+        <w:t>Next we describe the implementation of fetch, decode, execute, memory, and write-back function.</w:t>
       </w:r>
     </w:p>
     <w:p>

</xml_diff>